<commit_message>
Implemented bare-bones search field in HTML document
</commit_message>
<xml_diff>
--- a/WorkLog.docx
+++ b/WorkLog.docx
@@ -492,6 +492,88 @@
     </w:p>
     <w:p>
       <w:pPr>
+        <w:jc w:val="center"/>
+        <w:rPr>
+          <w:u w:val="single"/>
+        </w:rPr>
+      </w:pPr>
+      <w:r>
+        <w:rPr>
+          <w:u w:val="single"/>
+        </w:rPr>
+        <w:t>Continued work after turning in Project</w:t>
+      </w:r>
+    </w:p>
+    <w:p>
+      <w:pPr>
+        <w:pStyle w:val="ListParagraph"/>
+        <w:numPr>
+          <w:ilvl w:val="0"/>
+          <w:numId w:val="3"/>
+        </w:numPr>
+      </w:pPr>
+      <w:r>
+        <w:t>Researched how to start a new branch in GitHub.</w:t>
+      </w:r>
+    </w:p>
+    <w:p>
+      <w:pPr>
+        <w:pStyle w:val="ListParagraph"/>
+        <w:numPr>
+          <w:ilvl w:val="0"/>
+          <w:numId w:val="3"/>
+        </w:numPr>
+      </w:pPr>
+      <w:r>
+        <w:t>Finished commenting the HTML document.</w:t>
+      </w:r>
+    </w:p>
+    <w:p>
+      <w:pPr>
+        <w:pStyle w:val="ListParagraph"/>
+        <w:numPr>
+          <w:ilvl w:val="0"/>
+          <w:numId w:val="3"/>
+        </w:numPr>
+      </w:pPr>
+      <w:r>
+        <w:t>Added additional comments to prepare for the pseudocode on the back-end.  As I started to work on the Pseudocode for the TMDB API call, I signed up for Postman.</w:t>
+      </w:r>
+    </w:p>
+    <w:p>
+      <w:pPr>
+        <w:pStyle w:val="ListParagraph"/>
+        <w:numPr>
+          <w:ilvl w:val="0"/>
+          <w:numId w:val="3"/>
+        </w:numPr>
+      </w:pPr>
+      <w:r>
+        <w:t>Followed short tutorial on HTML forms</w:t>
+      </w:r>
+    </w:p>
+    <w:p>
+      <w:pPr>
+        <w:pStyle w:val="ListParagraph"/>
+        <w:numPr>
+          <w:ilvl w:val="0"/>
+          <w:numId w:val="3"/>
+        </w:numPr>
+      </w:pPr>
+      <w:r>
+        <w:t>Created bare-bones search form on HTML document</w:t>
+      </w:r>
+    </w:p>
+    <w:p>
+      <w:pPr>
+        <w:rPr>
+          <w:rFonts w:ascii="Calibri" w:eastAsia="Calibri" w:hAnsi="Calibri" w:cs="Calibri"/>
+          <w:color w:val="000000" w:themeColor="text1"/>
+        </w:rPr>
+      </w:pPr>
+    </w:p>
+    <w:p>
+      <w:pPr>
         <w:spacing w:line="257" w:lineRule="auto"/>
         <w:rPr>
           <w:rFonts w:ascii="Calibri" w:eastAsia="Calibri" w:hAnsi="Calibri" w:cs="Calibri"/>
@@ -518,6 +600,7 @@
         <w:rPr>
           <w:rFonts w:ascii="Calibri" w:eastAsia="Calibri" w:hAnsi="Calibri" w:cs="Calibri"/>
         </w:rPr>
+        <w:lastRenderedPageBreak/>
         <w:t>NodeJS – typically JavaScript can only run on a web browser.  This allows it to run on the computer.</w:t>
       </w:r>
     </w:p>
@@ -619,69 +702,6 @@
       </w:r>
     </w:p>
     <w:p/>
-    <w:p>
-      <w:pPr>
-        <w:jc w:val="center"/>
-        <w:rPr>
-          <w:u w:val="single"/>
-        </w:rPr>
-      </w:pPr>
-      <w:r>
-        <w:rPr>
-          <w:u w:val="single"/>
-        </w:rPr>
-        <w:lastRenderedPageBreak/>
-        <w:t>Continued work after turning in Project</w:t>
-      </w:r>
-    </w:p>
-    <w:p>
-      <w:pPr>
-        <w:pStyle w:val="ListParagraph"/>
-        <w:numPr>
-          <w:ilvl w:val="0"/>
-          <w:numId w:val="3"/>
-        </w:numPr>
-      </w:pPr>
-      <w:r>
-        <w:t>Researched how to start a new branch in GitHub.</w:t>
-      </w:r>
-    </w:p>
-    <w:p>
-      <w:pPr>
-        <w:pStyle w:val="ListParagraph"/>
-        <w:numPr>
-          <w:ilvl w:val="0"/>
-          <w:numId w:val="3"/>
-        </w:numPr>
-      </w:pPr>
-      <w:r>
-        <w:t xml:space="preserve">Finished </w:t>
-      </w:r>
-      <w:r>
-        <w:t>commenting</w:t>
-      </w:r>
-      <w:r>
-        <w:t xml:space="preserve"> the HTML document.</w:t>
-      </w:r>
-    </w:p>
-    <w:p>
-      <w:pPr>
-        <w:pStyle w:val="ListParagraph"/>
-        <w:numPr>
-          <w:ilvl w:val="0"/>
-          <w:numId w:val="3"/>
-        </w:numPr>
-      </w:pPr>
-      <w:r>
-        <w:t xml:space="preserve">Added additional </w:t>
-      </w:r>
-      <w:r>
-        <w:t>comments to prepare for the pseudocode</w:t>
-      </w:r>
-      <w:r>
-        <w:t xml:space="preserve"> on the back-end.  As I started to work on the Pseudocode for the TMDB API call, I signed up for Postman.</w:t>
-      </w:r>
-    </w:p>
     <w:sectPr>
       <w:pgSz w:w="12240" w:h="15840"/>
       <w:pgMar w:top="1440" w:right="1440" w:bottom="1440" w:left="1440" w:header="720" w:footer="720" w:gutter="0"/>

</xml_diff>